<commit_message>
Tagit bort all form av beskrivning i Projektplan
</commit_message>
<xml_diff>
--- a/Dokument/FördjupningsDokument.docx
+++ b/Dokument/FördjupningsDokument.docx
@@ -1,6 +1,6 @@
 
 <file path=word/document.xml><?xml version="1.0" encoding="utf-8"?>
-<w:document xmlns:wpc="http://schemas.microsoft.com/office/word/2010/wordprocessingCanvas" xmlns:cx="http://schemas.microsoft.com/office/drawing/2014/chartex" xmlns:cx1="http://schemas.microsoft.com/office/drawing/2015/9/8/chartex" xmlns:cx2="http://schemas.microsoft.com/office/drawing/2015/10/21/chartex" xmlns:cx3="http://schemas.microsoft.com/office/drawing/2016/5/9/chartex" xmlns:cx4="http://schemas.microsoft.com/office/drawing/2016/5/10/chartex" xmlns:cx5="http://schemas.microsoft.com/office/drawing/2016/5/11/chartex" xmlns:mc="http://schemas.openxmlformats.org/markup-compatibility/2006" xmlns:o="urn:schemas-microsoft-com:office:office" xmlns:r="http://schemas.openxmlformats.org/officeDocument/2006/relationships" xmlns:m="http://schemas.openxmlformats.org/officeDocument/2006/math" xmlns:v="urn:schemas-microsoft-com:vml" xmlns:wp14="http://schemas.microsoft.com/office/word/2010/wordprocessingDrawing" xmlns:wp="http://schemas.openxmlformats.org/drawingml/2006/wordprocessingDrawing" xmlns:w10="urn:schemas-microsoft-com:office:word" xmlns:w="http://schemas.openxmlformats.org/wordprocessingml/2006/main" xmlns:w14="http://schemas.microsoft.com/office/word/2010/wordml" xmlns:w15="http://schemas.microsoft.com/office/word/2012/wordml" xmlns:w16se="http://schemas.microsoft.com/office/word/2015/wordml/symex" xmlns:wpg="http://schemas.microsoft.com/office/word/2010/wordprocessingGroup" xmlns:wpi="http://schemas.microsoft.com/office/word/2010/wordprocessingInk" xmlns:wne="http://schemas.microsoft.com/office/word/2006/wordml" xmlns:wps="http://schemas.microsoft.com/office/word/2010/wordprocessingShape" mc:Ignorable="w14 w15 w16se wp14">
+<w:document xmlns:wpc="http://schemas.microsoft.com/office/word/2010/wordprocessingCanvas" xmlns:cx="http://schemas.microsoft.com/office/drawing/2014/chartex" xmlns:cx1="http://schemas.microsoft.com/office/drawing/2015/9/8/chartex" xmlns:cx2="http://schemas.microsoft.com/office/drawing/2015/10/21/chartex" xmlns:cx3="http://schemas.microsoft.com/office/drawing/2016/5/9/chartex" xmlns:cx4="http://schemas.microsoft.com/office/drawing/2016/5/10/chartex" xmlns:cx5="http://schemas.microsoft.com/office/drawing/2016/5/11/chartex" xmlns:cx6="http://schemas.microsoft.com/office/drawing/2016/5/12/chartex" xmlns:cx7="http://schemas.microsoft.com/office/drawing/2016/5/13/chartex" xmlns:cx8="http://schemas.microsoft.com/office/drawing/2016/5/14/chartex" xmlns:mc="http://schemas.openxmlformats.org/markup-compatibility/2006" xmlns:o="urn:schemas-microsoft-com:office:office" xmlns:r="http://schemas.openxmlformats.org/officeDocument/2006/relationships" xmlns:m="http://schemas.openxmlformats.org/officeDocument/2006/math" xmlns:v="urn:schemas-microsoft-com:vml" xmlns:wp14="http://schemas.microsoft.com/office/word/2010/wordprocessingDrawing" xmlns:wp="http://schemas.openxmlformats.org/drawingml/2006/wordprocessingDrawing" xmlns:w10="urn:schemas-microsoft-com:office:word" xmlns:w="http://schemas.openxmlformats.org/wordprocessingml/2006/main" xmlns:w14="http://schemas.microsoft.com/office/word/2010/wordml" xmlns:w15="http://schemas.microsoft.com/office/word/2012/wordml" xmlns:w16se="http://schemas.microsoft.com/office/word/2015/wordml/symex" xmlns:wpg="http://schemas.microsoft.com/office/word/2010/wordprocessingGroup" xmlns:wpi="http://schemas.microsoft.com/office/word/2010/wordprocessingInk" xmlns:wne="http://schemas.microsoft.com/office/word/2006/wordml" xmlns:wps="http://schemas.microsoft.com/office/word/2010/wordprocessingShape" mc:Ignorable="w14 w15 w16se wp14">
   <w:body>
     <w:p>
       <w:pPr>
@@ -38,15 +38,13 @@
           <w:b/>
           <w:sz w:val="32"/>
           <w:szCs w:val="32"/>
-          <w:lang w:val="en-US"/>
-        </w:rPr>
-      </w:pPr>
-      <w:r>
-        <w:rPr>
-          <w:b/>
-          <w:sz w:val="32"/>
-          <w:szCs w:val="32"/>
-          <w:lang w:val="en-US"/>
+        </w:rPr>
+      </w:pPr>
+      <w:r>
+        <w:rPr>
+          <w:b/>
+          <w:sz w:val="32"/>
+          <w:szCs w:val="32"/>
         </w:rPr>
         <w:t xml:space="preserve">Daniel </w:t>
       </w:r>
@@ -56,7 +54,6 @@
           <w:b/>
           <w:sz w:val="32"/>
           <w:szCs w:val="32"/>
-          <w:lang w:val="en-US"/>
         </w:rPr>
         <w:t>Shiffman</w:t>
       </w:r>
@@ -66,17 +63,51 @@
           <w:b/>
           <w:sz w:val="32"/>
           <w:szCs w:val="32"/>
-          <w:lang w:val="en-US"/>
-        </w:rPr>
-        <w:t xml:space="preserve"> Processing tutorial:</w:t>
-      </w:r>
-    </w:p>
-    <w:p>
-      <w:pPr>
-        <w:rPr>
-          <w:sz w:val="24"/>
-          <w:szCs w:val="24"/>
-          <w:lang w:val="en-US"/>
+        </w:rPr>
+        <w:t xml:space="preserve"> </w:t>
+      </w:r>
+      <w:proofErr w:type="spellStart"/>
+      <w:r>
+        <w:rPr>
+          <w:b/>
+          <w:sz w:val="32"/>
+          <w:szCs w:val="32"/>
+        </w:rPr>
+        <w:t>Processing</w:t>
+      </w:r>
+      <w:proofErr w:type="spellEnd"/>
+      <w:r>
+        <w:rPr>
+          <w:b/>
+          <w:sz w:val="32"/>
+          <w:szCs w:val="32"/>
+        </w:rPr>
+        <w:t xml:space="preserve"> </w:t>
+      </w:r>
+      <w:proofErr w:type="spellStart"/>
+      <w:r>
+        <w:rPr>
+          <w:b/>
+          <w:sz w:val="32"/>
+          <w:szCs w:val="32"/>
+        </w:rPr>
+        <w:t>tutorial</w:t>
+      </w:r>
+      <w:proofErr w:type="spellEnd"/>
+      <w:r>
+        <w:rPr>
+          <w:b/>
+          <w:sz w:val="32"/>
+          <w:szCs w:val="32"/>
+        </w:rPr>
+        <w:t>:</w:t>
+      </w:r>
+    </w:p>
+    <w:p>
+      <w:pPr>
+        <w:rPr>
+          <w:sz w:val="24"/>
+          <w:szCs w:val="24"/>
         </w:rPr>
       </w:pPr>
       <w:hyperlink r:id="rId4" w:history="1">
@@ -85,7 +116,6 @@
             <w:rStyle w:val="Hyperlnk"/>
             <w:sz w:val="24"/>
             <w:szCs w:val="24"/>
-            <w:lang w:val="en-US"/>
           </w:rPr>
           <w:t>https://www.youtube.com/user/shiffman/playlists?sort=dd&amp;view=50&amp;shelf_id=2</w:t>
         </w:r>
@@ -96,37 +126,25 @@
         <w:rPr>
           <w:sz w:val="24"/>
           <w:szCs w:val="24"/>
-          <w:lang w:val="en-US"/>
-        </w:rPr>
-      </w:pPr>
-    </w:p>
-    <w:p>
-      <w:pPr>
-        <w:rPr>
-          <w:b/>
-          <w:sz w:val="32"/>
-          <w:szCs w:val="32"/>
-          <w:lang w:val="en-US"/>
-        </w:rPr>
-      </w:pPr>
-      <w:r>
-        <w:rPr>
-          <w:b/>
-          <w:sz w:val="32"/>
-          <w:szCs w:val="32"/>
-          <w:lang w:val="en-US"/>
-        </w:rPr>
-        <w:t xml:space="preserve">Processing </w:t>
-      </w:r>
+        </w:rPr>
+      </w:pPr>
+    </w:p>
+    <w:p>
+      <w:pPr>
+        <w:rPr>
+          <w:b/>
+          <w:sz w:val="32"/>
+          <w:szCs w:val="32"/>
+        </w:rPr>
+      </w:pPr>
       <w:proofErr w:type="spellStart"/>
       <w:r>
         <w:rPr>
           <w:b/>
           <w:sz w:val="32"/>
           <w:szCs w:val="32"/>
-          <w:lang w:val="en-US"/>
-        </w:rPr>
-        <w:t>artiklar</w:t>
+        </w:rPr>
+        <w:t>Processing</w:t>
       </w:r>
       <w:proofErr w:type="spellEnd"/>
       <w:r>
@@ -134,32 +152,22 @@
           <w:b/>
           <w:sz w:val="32"/>
           <w:szCs w:val="32"/>
-          <w:lang w:val="en-US"/>
-        </w:rPr>
-        <w:t>:</w:t>
-      </w:r>
-    </w:p>
-    <w:p>
-      <w:pPr>
-        <w:rPr>
-          <w:lang w:val="en-US"/>
-        </w:rPr>
-      </w:pPr>
+        </w:rPr>
+        <w:t xml:space="preserve"> artiklar:</w:t>
+      </w:r>
+    </w:p>
+    <w:p>
       <w:hyperlink r:id="rId5" w:history="1">
         <w:r>
           <w:rPr>
             <w:rStyle w:val="Hyperlnk"/>
             <w:sz w:val="24"/>
             <w:szCs w:val="24"/>
-            <w:lang w:val="en-US"/>
           </w:rPr>
           <w:t>https://processing.org/tutorials/gettingstarted/</w:t>
         </w:r>
       </w:hyperlink>
       <w:r>
-        <w:rPr>
-          <w:lang w:val="en-US"/>
-        </w:rPr>
         <w:t xml:space="preserve"> </w:t>
       </w:r>
     </w:p>
@@ -168,7 +176,6 @@
         <w:rPr>
           <w:sz w:val="24"/>
           <w:szCs w:val="24"/>
-          <w:lang w:val="en-US"/>
         </w:rPr>
       </w:pPr>
       <w:hyperlink r:id="rId6" w:history="1">
@@ -177,7 +184,6 @@
             <w:rStyle w:val="Hyperlnk"/>
             <w:sz w:val="24"/>
             <w:szCs w:val="24"/>
-            <w:lang w:val="en-US"/>
           </w:rPr>
           <w:t>https://processing.org/tutorials/overview/</w:t>
         </w:r>
@@ -188,7 +194,6 @@
         <w:rPr>
           <w:sz w:val="24"/>
           <w:szCs w:val="24"/>
-          <w:lang w:val="en-US"/>
         </w:rPr>
       </w:pPr>
       <w:hyperlink r:id="rId7" w:history="1">
@@ -197,7 +202,6 @@
             <w:rStyle w:val="Hyperlnk"/>
             <w:sz w:val="24"/>
             <w:szCs w:val="24"/>
-            <w:lang w:val="en-US"/>
           </w:rPr>
           <w:t>https://processing.org/tutorials/color/</w:t>
         </w:r>
@@ -208,7 +212,6 @@
         <w:rPr>
           <w:sz w:val="24"/>
           <w:szCs w:val="24"/>
-          <w:lang w:val="en-US"/>
         </w:rPr>
       </w:pPr>
       <w:hyperlink r:id="rId8" w:history="1">
@@ -217,7 +220,6 @@
             <w:rStyle w:val="Hyperlnk"/>
             <w:sz w:val="24"/>
             <w:szCs w:val="24"/>
-            <w:lang w:val="en-US"/>
           </w:rPr>
           <w:t>https://processing.org/tutorials/eclipse/</w:t>
         </w:r>
@@ -228,7 +230,6 @@
         <w:rPr>
           <w:sz w:val="24"/>
           <w:szCs w:val="24"/>
-          <w:lang w:val="en-US"/>
         </w:rPr>
       </w:pPr>
       <w:hyperlink r:id="rId9" w:history="1">
@@ -237,7 +238,6 @@
             <w:rStyle w:val="Hyperlnk"/>
             <w:sz w:val="24"/>
             <w:szCs w:val="24"/>
-            <w:lang w:val="en-US"/>
           </w:rPr>
           <w:t>https://processing.org/tutorials/sound/</w:t>
         </w:r>
@@ -248,7 +248,6 @@
         <w:rPr>
           <w:sz w:val="24"/>
           <w:szCs w:val="24"/>
-          <w:lang w:val="en-US"/>
         </w:rPr>
       </w:pPr>
       <w:hyperlink r:id="rId10" w:history="1">
@@ -257,7 +256,6 @@
             <w:rStyle w:val="Hyperlnk"/>
             <w:sz w:val="24"/>
             <w:szCs w:val="24"/>
-            <w:lang w:val="en-US"/>
           </w:rPr>
           <w:t>https://processing.org/tutorials/pshape/</w:t>
         </w:r>
@@ -268,37 +266,25 @@
         <w:rPr>
           <w:sz w:val="24"/>
           <w:szCs w:val="24"/>
-          <w:lang w:val="en-US"/>
-        </w:rPr>
-      </w:pPr>
-    </w:p>
-    <w:p>
-      <w:pPr>
-        <w:rPr>
-          <w:b/>
-          <w:sz w:val="32"/>
-          <w:szCs w:val="32"/>
-          <w:lang w:val="en-US"/>
-        </w:rPr>
-      </w:pPr>
-      <w:r>
-        <w:rPr>
-          <w:b/>
-          <w:sz w:val="32"/>
-          <w:szCs w:val="32"/>
-          <w:lang w:val="en-US"/>
-        </w:rPr>
-        <w:t xml:space="preserve">Processing </w:t>
-      </w:r>
+        </w:rPr>
+      </w:pPr>
+    </w:p>
+    <w:p>
+      <w:pPr>
+        <w:rPr>
+          <w:b/>
+          <w:sz w:val="32"/>
+          <w:szCs w:val="32"/>
+        </w:rPr>
+      </w:pPr>
       <w:proofErr w:type="spellStart"/>
       <w:r>
         <w:rPr>
           <w:b/>
           <w:sz w:val="32"/>
           <w:szCs w:val="32"/>
-          <w:lang w:val="en-US"/>
-        </w:rPr>
-        <w:t>exempel</w:t>
+        </w:rPr>
+        <w:t>Processing</w:t>
       </w:r>
       <w:proofErr w:type="spellEnd"/>
       <w:r>
@@ -306,17 +292,15 @@
           <w:b/>
           <w:sz w:val="32"/>
           <w:szCs w:val="32"/>
-          <w:lang w:val="en-US"/>
-        </w:rPr>
-        <w:t>:</w:t>
-      </w:r>
-    </w:p>
-    <w:p>
-      <w:pPr>
-        <w:rPr>
-          <w:sz w:val="24"/>
-          <w:szCs w:val="24"/>
-          <w:lang w:val="en-US"/>
+        </w:rPr>
+        <w:t xml:space="preserve"> exempel:</w:t>
+      </w:r>
+    </w:p>
+    <w:p>
+      <w:pPr>
+        <w:rPr>
+          <w:sz w:val="24"/>
+          <w:szCs w:val="24"/>
         </w:rPr>
       </w:pPr>
       <w:hyperlink r:id="rId11" w:history="1">
@@ -325,7 +309,6 @@
             <w:rStyle w:val="Hyperlnk"/>
             <w:sz w:val="24"/>
             <w:szCs w:val="24"/>
-            <w:lang w:val="en-US"/>
           </w:rPr>
           <w:t>https://processing.org/examples/</w:t>
         </w:r>
@@ -336,11 +319,8 @@
         <w:rPr>
           <w:sz w:val="24"/>
           <w:szCs w:val="24"/>
-          <w:lang w:val="en-US"/>
-        </w:rPr>
-      </w:pPr>
-      <w:bookmarkStart w:id="0" w:name="_GoBack"/>
-      <w:bookmarkEnd w:id="0"/>
+        </w:rPr>
+      </w:pPr>
     </w:p>
     <w:p>
       <w:pPr>
@@ -504,11 +484,72 @@
     <w:p>
       <w:pPr>
         <w:rPr>
-          <w:sz w:val="24"/>
-          <w:szCs w:val="24"/>
+          <w:b/>
+          <w:sz w:val="32"/>
+          <w:szCs w:val="32"/>
           <w:lang w:val="en-US"/>
         </w:rPr>
       </w:pPr>
+      <w:r>
+        <w:rPr>
+          <w:b/>
+          <w:sz w:val="32"/>
+          <w:szCs w:val="32"/>
+          <w:lang w:val="en-US"/>
+        </w:rPr>
+        <w:t xml:space="preserve">Visualizer </w:t>
+      </w:r>
+      <w:proofErr w:type="spellStart"/>
+      <w:r>
+        <w:rPr>
+          <w:b/>
+          <w:sz w:val="32"/>
+          <w:szCs w:val="32"/>
+          <w:lang w:val="en-US"/>
+        </w:rPr>
+        <w:t>paket</w:t>
+      </w:r>
+      <w:proofErr w:type="spellEnd"/>
+      <w:r>
+        <w:rPr>
+          <w:b/>
+          <w:sz w:val="32"/>
+          <w:szCs w:val="32"/>
+          <w:lang w:val="en-US"/>
+        </w:rPr>
+        <w:t xml:space="preserve"> I Android</w:t>
+      </w:r>
+    </w:p>
+    <w:p>
+      <w:pPr>
+        <w:rPr>
+          <w:sz w:val="24"/>
+          <w:szCs w:val="24"/>
+          <w:lang w:val="en-US"/>
+        </w:rPr>
+      </w:pPr>
+      <w:hyperlink r:id="rId14" w:history="1">
+        <w:r>
+          <w:rPr>
+            <w:rStyle w:val="Hyperlnk"/>
+            <w:sz w:val="24"/>
+            <w:szCs w:val="24"/>
+            <w:lang w:val="en-US"/>
+          </w:rPr>
+          <w:t>https://developer.android.com/reference/android/media/audiofx/Visualizer.html</w:t>
+        </w:r>
+      </w:hyperlink>
+    </w:p>
+    <w:p>
+      <w:pPr>
+        <w:rPr>
+          <w:sz w:val="24"/>
+          <w:szCs w:val="24"/>
+          <w:lang w:val="en-US"/>
+        </w:rPr>
+      </w:pPr>
+      <w:bookmarkStart w:id="0" w:name="_GoBack"/>
+      <w:bookmarkEnd w:id="0"/>
     </w:p>
     <w:sectPr>
       <w:pgSz w:w="11906" w:h="16838"/>

</xml_diff>